<commit_message>
[New] Remove API allows user to remove server .pdf file by sending HTTP DELET request with file name.
</commit_message>
<xml_diff>
--- a/API document.docx
+++ b/API document.docx
@@ -20,6 +20,9 @@
       </w:r>
     </w:p>
     <w:p>
+      <w:pPr>
+        <w:pStyle w:val="Heading1"/>
+      </w:pPr>
       <w:r>
         <w:rPr>
           <w:rFonts w:hint="eastAsia"/>
@@ -53,11 +56,6 @@
             <w:tcW w:w="1018" w:type="dxa"/>
           </w:tcPr>
           <w:p>
-            <w:pPr>
-              <w:rPr>
-                <w:rFonts w:hint="eastAsia"/>
-              </w:rPr>
-            </w:pPr>
             <w:r>
               <w:rPr>
                 <w:rFonts w:hint="eastAsia"/>
@@ -71,11 +69,6 @@
             <w:tcW w:w="1016" w:type="dxa"/>
           </w:tcPr>
           <w:p>
-            <w:pPr>
-              <w:rPr>
-                <w:rFonts w:hint="eastAsia"/>
-              </w:rPr>
-            </w:pPr>
             <w:r>
               <w:rPr>
                 <w:rFonts w:hint="eastAsia"/>
@@ -89,11 +82,6 @@
             <w:tcW w:w="938" w:type="dxa"/>
           </w:tcPr>
           <w:p>
-            <w:pPr>
-              <w:rPr>
-                <w:rFonts w:hint="eastAsia"/>
-              </w:rPr>
-            </w:pPr>
             <w:r>
               <w:rPr>
                 <w:rFonts w:hint="eastAsia"/>
@@ -107,11 +95,6 @@
             <w:tcW w:w="5658" w:type="dxa"/>
           </w:tcPr>
           <w:p>
-            <w:pPr>
-              <w:rPr>
-                <w:rFonts w:hint="eastAsia"/>
-              </w:rPr>
-            </w:pPr>
             <w:r>
               <w:rPr>
                 <w:rFonts w:hint="eastAsia"/>
@@ -127,11 +110,6 @@
             <w:tcW w:w="1018" w:type="dxa"/>
           </w:tcPr>
           <w:p>
-            <w:pPr>
-              <w:rPr>
-                <w:rFonts w:hint="eastAsia"/>
-              </w:rPr>
-            </w:pPr>
             <w:r>
               <w:t>N</w:t>
             </w:r>
@@ -148,11 +126,6 @@
             <w:tcW w:w="1016" w:type="dxa"/>
           </w:tcPr>
           <w:p>
-            <w:pPr>
-              <w:rPr>
-                <w:rFonts w:hint="eastAsia"/>
-              </w:rPr>
-            </w:pPr>
             <w:r>
               <w:t>S</w:t>
             </w:r>
@@ -169,11 +142,6 @@
             <w:tcW w:w="938" w:type="dxa"/>
           </w:tcPr>
           <w:p>
-            <w:pPr>
-              <w:rPr>
-                <w:rFonts w:hint="eastAsia"/>
-              </w:rPr>
-            </w:pPr>
             <w:r>
               <w:rPr>
                 <w:rFonts w:hint="eastAsia"/>
@@ -187,11 +155,6 @@
             <w:tcW w:w="5658" w:type="dxa"/>
           </w:tcPr>
           <w:p>
-            <w:pPr>
-              <w:rPr>
-                <w:rFonts w:hint="eastAsia"/>
-              </w:rPr>
-            </w:pPr>
             <w:r>
               <w:rPr>
                 <w:rFonts w:hint="eastAsia"/>
@@ -233,11 +196,6 @@
             <w:tcW w:w="938" w:type="dxa"/>
           </w:tcPr>
           <w:p>
-            <w:pPr>
-              <w:rPr>
-                <w:rFonts w:hint="eastAsia"/>
-              </w:rPr>
-            </w:pPr>
             <w:r>
               <w:rPr>
                 <w:rFonts w:hint="eastAsia"/>
@@ -251,11 +209,6 @@
             <w:tcW w:w="5658" w:type="dxa"/>
           </w:tcPr>
           <w:p>
-            <w:pPr>
-              <w:rPr>
-                <w:rFonts w:hint="eastAsia"/>
-              </w:rPr>
-            </w:pPr>
             <w:r>
               <w:rPr>
                 <w:rFonts w:hint="eastAsia"/>
@@ -271,11 +224,6 @@
             <w:tcW w:w="1018" w:type="dxa"/>
           </w:tcPr>
           <w:p>
-            <w:pPr>
-              <w:rPr>
-                <w:rFonts w:hint="eastAsia"/>
-              </w:rPr>
-            </w:pPr>
             <w:r>
               <w:rPr>
                 <w:rFonts w:hint="eastAsia"/>
@@ -289,11 +237,6 @@
             <w:tcW w:w="1016" w:type="dxa"/>
           </w:tcPr>
           <w:p>
-            <w:pPr>
-              <w:rPr>
-                <w:rFonts w:hint="eastAsia"/>
-              </w:rPr>
-            </w:pPr>
             <w:r>
               <w:rPr>
                 <w:rFonts w:hint="eastAsia"/>
@@ -307,11 +250,6 @@
             <w:tcW w:w="938" w:type="dxa"/>
           </w:tcPr>
           <w:p>
-            <w:pPr>
-              <w:rPr>
-                <w:rFonts w:hint="eastAsia"/>
-              </w:rPr>
-            </w:pPr>
             <w:r>
               <w:rPr>
                 <w:rFonts w:hint="eastAsia"/>
@@ -325,11 +263,6 @@
             <w:tcW w:w="5658" w:type="dxa"/>
           </w:tcPr>
           <w:p>
-            <w:pPr>
-              <w:rPr>
-                <w:rFonts w:hint="eastAsia"/>
-              </w:rPr>
-            </w:pPr>
             <w:r>
               <w:rPr>
                 <w:rFonts w:hint="eastAsia"/>
@@ -340,7 +273,6 @@
         </w:tc>
       </w:tr>
     </w:tbl>
-    <w:p/>
     <w:p/>
     <w:p>
       <w:r>
@@ -368,11 +300,6 @@
             <w:tcW w:w="1018" w:type="dxa"/>
           </w:tcPr>
           <w:p>
-            <w:pPr>
-              <w:rPr>
-                <w:rFonts w:hint="eastAsia"/>
-              </w:rPr>
-            </w:pPr>
             <w:r>
               <w:rPr>
                 <w:rFonts w:hint="eastAsia"/>
@@ -386,11 +313,6 @@
             <w:tcW w:w="1016" w:type="dxa"/>
           </w:tcPr>
           <w:p>
-            <w:pPr>
-              <w:rPr>
-                <w:rFonts w:hint="eastAsia"/>
-              </w:rPr>
-            </w:pPr>
             <w:r>
               <w:rPr>
                 <w:rFonts w:hint="eastAsia"/>
@@ -404,11 +326,6 @@
             <w:tcW w:w="938" w:type="dxa"/>
           </w:tcPr>
           <w:p>
-            <w:pPr>
-              <w:rPr>
-                <w:rFonts w:hint="eastAsia"/>
-              </w:rPr>
-            </w:pPr>
             <w:r>
               <w:rPr>
                 <w:rFonts w:hint="eastAsia"/>
@@ -422,11 +339,6 @@
             <w:tcW w:w="5658" w:type="dxa"/>
           </w:tcPr>
           <w:p>
-            <w:pPr>
-              <w:rPr>
-                <w:rFonts w:hint="eastAsia"/>
-              </w:rPr>
-            </w:pPr>
             <w:r>
               <w:rPr>
                 <w:rFonts w:hint="eastAsia"/>
@@ -442,11 +354,6 @@
             <w:tcW w:w="1018" w:type="dxa"/>
           </w:tcPr>
           <w:p>
-            <w:pPr>
-              <w:rPr>
-                <w:rFonts w:hint="eastAsia"/>
-              </w:rPr>
-            </w:pPr>
             <w:r>
               <w:rPr>
                 <w:rFonts w:hint="eastAsia"/>
@@ -460,11 +367,6 @@
             <w:tcW w:w="1016" w:type="dxa"/>
           </w:tcPr>
           <w:p>
-            <w:pPr>
-              <w:rPr>
-                <w:rFonts w:hint="eastAsia"/>
-              </w:rPr>
-            </w:pPr>
             <w:r>
               <w:t>S</w:t>
             </w:r>
@@ -481,11 +383,6 @@
             <w:tcW w:w="938" w:type="dxa"/>
           </w:tcPr>
           <w:p>
-            <w:pPr>
-              <w:rPr>
-                <w:rFonts w:hint="eastAsia"/>
-              </w:rPr>
-            </w:pPr>
             <w:r>
               <w:rPr>
                 <w:rFonts w:hint="eastAsia"/>
@@ -499,11 +396,6 @@
             <w:tcW w:w="5658" w:type="dxa"/>
           </w:tcPr>
           <w:p>
-            <w:pPr>
-              <w:rPr>
-                <w:rFonts w:hint="eastAsia"/>
-              </w:rPr>
-            </w:pPr>
             <w:r>
               <w:rPr>
                 <w:rFonts w:hint="eastAsia"/>
@@ -554,11 +446,6 @@
             <w:tcW w:w="938" w:type="dxa"/>
           </w:tcPr>
           <w:p>
-            <w:pPr>
-              <w:rPr>
-                <w:rFonts w:hint="eastAsia"/>
-              </w:rPr>
-            </w:pPr>
             <w:r>
               <w:rPr>
                 <w:rFonts w:hint="eastAsia"/>
@@ -572,11 +459,383 @@
             <w:tcW w:w="5658" w:type="dxa"/>
           </w:tcPr>
           <w:p>
-            <w:pPr>
-              <w:rPr>
-                <w:rFonts w:hint="eastAsia"/>
-              </w:rPr>
-            </w:pPr>
+            <w:r>
+              <w:rPr>
+                <w:rFonts w:hint="eastAsia"/>
+              </w:rPr>
+              <w:t>结果说明</w:t>
+            </w:r>
+          </w:p>
+        </w:tc>
+      </w:tr>
+    </w:tbl>
+    <w:p/>
+    <w:p>
+      <w:pPr>
+        <w:pStyle w:val="Heading1"/>
+      </w:pPr>
+      <w:r>
+        <w:rPr>
+          <w:rFonts w:hint="eastAsia"/>
+        </w:rPr>
+        <w:t>删除图书</w:t>
+      </w:r>
+    </w:p>
+    <w:p>
+      <w:pPr>
+        <w:rPr>
+          <w:rFonts w:hint="eastAsia"/>
+        </w:rPr>
+      </w:pPr>
+      <w:r>
+        <w:rPr>
+          <w:rFonts w:hint="eastAsia"/>
+        </w:rPr>
+        <w:t>[DELETE]</w:t>
+      </w:r>
+    </w:p>
+    <w:tbl>
+      <w:tblPr>
+        <w:tblStyle w:val="TableGrid"/>
+        <w:tblW w:w="0" w:type="auto"/>
+        <w:tblLook w:val="04A0" w:firstRow="1" w:lastRow="0" w:firstColumn="1" w:lastColumn="0" w:noHBand="0" w:noVBand="1"/>
+      </w:tblPr>
+      <w:tblGrid>
+        <w:gridCol w:w="1018"/>
+        <w:gridCol w:w="1016"/>
+        <w:gridCol w:w="938"/>
+        <w:gridCol w:w="5658"/>
+      </w:tblGrid>
+      <w:tr>
+        <w:tc>
+          <w:tcPr>
+            <w:tcW w:w="1018" w:type="dxa"/>
+          </w:tcPr>
+          <w:p>
+            <w:r>
+              <w:rPr>
+                <w:rFonts w:hint="eastAsia"/>
+              </w:rPr>
+              <w:t>参数</w:t>
+            </w:r>
+          </w:p>
+        </w:tc>
+        <w:tc>
+          <w:tcPr>
+            <w:tcW w:w="1016" w:type="dxa"/>
+          </w:tcPr>
+          <w:p>
+            <w:r>
+              <w:rPr>
+                <w:rFonts w:hint="eastAsia"/>
+              </w:rPr>
+              <w:t>类型</w:t>
+            </w:r>
+          </w:p>
+        </w:tc>
+        <w:tc>
+          <w:tcPr>
+            <w:tcW w:w="938" w:type="dxa"/>
+          </w:tcPr>
+          <w:p>
+            <w:r>
+              <w:rPr>
+                <w:rFonts w:hint="eastAsia"/>
+              </w:rPr>
+              <w:t>必选</w:t>
+            </w:r>
+          </w:p>
+        </w:tc>
+        <w:tc>
+          <w:tcPr>
+            <w:tcW w:w="5658" w:type="dxa"/>
+          </w:tcPr>
+          <w:p>
+            <w:r>
+              <w:rPr>
+                <w:rFonts w:hint="eastAsia"/>
+              </w:rPr>
+              <w:t>说明</w:t>
+            </w:r>
+          </w:p>
+        </w:tc>
+      </w:tr>
+      <w:tr>
+        <w:tc>
+          <w:tcPr>
+            <w:tcW w:w="1018" w:type="dxa"/>
+          </w:tcPr>
+          <w:p>
+            <w:r>
+              <w:t>N</w:t>
+            </w:r>
+            <w:r>
+              <w:rPr>
+                <w:rFonts w:hint="eastAsia"/>
+              </w:rPr>
+              <w:t>ame</w:t>
+            </w:r>
+          </w:p>
+        </w:tc>
+        <w:tc>
+          <w:tcPr>
+            <w:tcW w:w="1016" w:type="dxa"/>
+          </w:tcPr>
+          <w:p>
+            <w:r>
+              <w:t>S</w:t>
+            </w:r>
+            <w:r>
+              <w:rPr>
+                <w:rFonts w:hint="eastAsia"/>
+              </w:rPr>
+              <w:t>tring</w:t>
+            </w:r>
+          </w:p>
+        </w:tc>
+        <w:tc>
+          <w:tcPr>
+            <w:tcW w:w="938" w:type="dxa"/>
+          </w:tcPr>
+          <w:p>
+            <w:r>
+              <w:rPr>
+                <w:rFonts w:hint="eastAsia"/>
+              </w:rPr>
+              <w:t>M</w:t>
+            </w:r>
+          </w:p>
+        </w:tc>
+        <w:tc>
+          <w:tcPr>
+            <w:tcW w:w="5658" w:type="dxa"/>
+          </w:tcPr>
+          <w:p>
+            <w:r>
+              <w:rPr>
+                <w:rFonts w:hint="eastAsia"/>
+              </w:rPr>
+              <w:t>书名</w:t>
+            </w:r>
+          </w:p>
+        </w:tc>
+      </w:tr>
+    </w:tbl>
+    <w:p/>
+    <w:p>
+      <w:r>
+        <w:rPr>
+          <w:rFonts w:hint="eastAsia"/>
+        </w:rPr>
+        <w:t>接口响应</w:t>
+      </w:r>
+    </w:p>
+    <w:tbl>
+      <w:tblPr>
+        <w:tblStyle w:val="TableGrid"/>
+        <w:tblW w:w="0" w:type="auto"/>
+        <w:tblLook w:val="04A0" w:firstRow="1" w:lastRow="0" w:firstColumn="1" w:lastColumn="0" w:noHBand="0" w:noVBand="1"/>
+      </w:tblPr>
+      <w:tblGrid>
+        <w:gridCol w:w="1018"/>
+        <w:gridCol w:w="1016"/>
+        <w:gridCol w:w="938"/>
+        <w:gridCol w:w="5658"/>
+      </w:tblGrid>
+      <w:tr>
+        <w:tc>
+          <w:tcPr>
+            <w:tcW w:w="1018" w:type="dxa"/>
+          </w:tcPr>
+          <w:p>
+            <w:r>
+              <w:rPr>
+                <w:rFonts w:hint="eastAsia"/>
+              </w:rPr>
+              <w:t>参数</w:t>
+            </w:r>
+          </w:p>
+        </w:tc>
+        <w:tc>
+          <w:tcPr>
+            <w:tcW w:w="1016" w:type="dxa"/>
+          </w:tcPr>
+          <w:p>
+            <w:r>
+              <w:rPr>
+                <w:rFonts w:hint="eastAsia"/>
+              </w:rPr>
+              <w:t>类型</w:t>
+            </w:r>
+          </w:p>
+        </w:tc>
+        <w:tc>
+          <w:tcPr>
+            <w:tcW w:w="938" w:type="dxa"/>
+          </w:tcPr>
+          <w:p>
+            <w:r>
+              <w:rPr>
+                <w:rFonts w:hint="eastAsia"/>
+              </w:rPr>
+              <w:t>必选</w:t>
+            </w:r>
+          </w:p>
+        </w:tc>
+        <w:tc>
+          <w:tcPr>
+            <w:tcW w:w="5658" w:type="dxa"/>
+          </w:tcPr>
+          <w:p>
+            <w:r>
+              <w:rPr>
+                <w:rFonts w:hint="eastAsia"/>
+              </w:rPr>
+              <w:t>说明</w:t>
+            </w:r>
+          </w:p>
+        </w:tc>
+      </w:tr>
+      <w:tr>
+        <w:tc>
+          <w:tcPr>
+            <w:tcW w:w="1018" w:type="dxa"/>
+          </w:tcPr>
+          <w:p>
+            <w:r>
+              <w:rPr>
+                <w:rFonts w:ascii="Cascadia Mono" w:hAnsi="Cascadia Mono" w:cs="Cascadia Mono"/>
+                <w:color w:val="000000"/>
+                <w:kern w:val="0"/>
+                <w:sz w:val="19"/>
+                <w:szCs w:val="19"/>
+                <w:highlight w:val="white"/>
+              </w:rPr>
+              <w:t>Success</w:t>
+            </w:r>
+          </w:p>
+        </w:tc>
+        <w:tc>
+          <w:tcPr>
+            <w:tcW w:w="1016" w:type="dxa"/>
+          </w:tcPr>
+          <w:p>
+            <w:r>
+              <w:t>B</w:t>
+            </w:r>
+            <w:r>
+              <w:rPr>
+                <w:rFonts w:hint="eastAsia"/>
+              </w:rPr>
+              <w:t>ool</w:t>
+            </w:r>
+          </w:p>
+        </w:tc>
+        <w:tc>
+          <w:tcPr>
+            <w:tcW w:w="938" w:type="dxa"/>
+          </w:tcPr>
+          <w:p>
+            <w:r>
+              <w:rPr>
+                <w:rFonts w:hint="eastAsia"/>
+              </w:rPr>
+              <w:t>M</w:t>
+            </w:r>
+          </w:p>
+        </w:tc>
+        <w:tc>
+          <w:tcPr>
+            <w:tcW w:w="5658" w:type="dxa"/>
+          </w:tcPr>
+          <w:p>
+            <w:r>
+              <w:rPr>
+                <w:rFonts w:hint="eastAsia"/>
+              </w:rPr>
+              <w:t>结果</w:t>
+            </w:r>
+            <w:r>
+              <w:rPr>
+                <w:rFonts w:hint="eastAsia"/>
+              </w:rPr>
+              <w:t>(</w:t>
+            </w:r>
+            <w:r>
+              <w:rPr>
+                <w:rFonts w:hint="eastAsia"/>
+              </w:rPr>
+              <w:t>true</w:t>
+            </w:r>
+            <w:r>
+              <w:rPr>
+                <w:rFonts w:hint="eastAsia"/>
+              </w:rPr>
+              <w:t>/</w:t>
+            </w:r>
+            <w:r>
+              <w:rPr>
+                <w:rFonts w:hint="eastAsia"/>
+              </w:rPr>
+              <w:t>false</w:t>
+            </w:r>
+            <w:r>
+              <w:rPr>
+                <w:rFonts w:hint="eastAsia"/>
+              </w:rPr>
+              <w:t>)</w:t>
+            </w:r>
+          </w:p>
+        </w:tc>
+      </w:tr>
+      <w:tr>
+        <w:tc>
+          <w:tcPr>
+            <w:tcW w:w="1018" w:type="dxa"/>
+          </w:tcPr>
+          <w:p>
+            <w:r>
+              <w:t>M</w:t>
+            </w:r>
+            <w:r>
+              <w:rPr>
+                <w:rFonts w:hint="eastAsia"/>
+              </w:rPr>
+              <w:t>essage</w:t>
+            </w:r>
+          </w:p>
+        </w:tc>
+        <w:tc>
+          <w:tcPr>
+            <w:tcW w:w="1016" w:type="dxa"/>
+          </w:tcPr>
+          <w:p>
+            <w:r>
+              <w:rPr>
+                <w:rFonts w:hint="eastAsia"/>
+              </w:rPr>
+              <w:t>String</w:t>
+            </w:r>
+          </w:p>
+        </w:tc>
+        <w:tc>
+          <w:tcPr>
+            <w:tcW w:w="938" w:type="dxa"/>
+          </w:tcPr>
+          <w:p>
+            <w:r>
+              <w:rPr>
+                <w:rFonts w:hint="eastAsia"/>
+              </w:rPr>
+              <w:t>N</w:t>
+            </w:r>
+          </w:p>
+        </w:tc>
+        <w:tc>
+          <w:tcPr>
+            <w:tcW w:w="5658" w:type="dxa"/>
+          </w:tcPr>
+          <w:p>
             <w:r>
               <w:rPr>
                 <w:rFonts w:hint="eastAsia"/>
@@ -593,6 +852,92 @@
           <w:rFonts w:hint="eastAsia"/>
         </w:rPr>
       </w:pPr>
+    </w:p>
+    <w:p/>
+    <w:p>
+      <w:r>
+        <w:rPr>
+          <w:rFonts w:hint="eastAsia"/>
+        </w:rPr>
+        <w:t>通过</w:t>
+      </w:r>
+      <w:r>
+        <w:rPr>
+          <w:rFonts w:hint="eastAsia"/>
+        </w:rPr>
+        <w:t xml:space="preserve"> </w:t>
+      </w:r>
+      <w:r>
+        <w:rPr>
+          <w:rFonts w:ascii="Courier New" w:hAnsi="Courier New" w:cs="Courier New"/>
+          <w:color w:val="383A42"/>
+          <w:sz w:val="21"/>
+          <w:szCs w:val="21"/>
+        </w:rPr>
+        <w:t xml:space="preserve">PDFSharingWebAPI.exe --urls </w:t>
+      </w:r>
+      <w:r>
+        <w:rPr>
+          <w:rFonts w:ascii="Courier New" w:hAnsi="Courier New" w:cs="Courier New"/>
+          <w:color w:val="50A14F"/>
+          <w:sz w:val="21"/>
+          <w:szCs w:val="21"/>
+        </w:rPr>
+        <w:t>"</w:t>
+      </w:r>
+      <w:hyperlink r:id="rId4" w:history="1">
+        <w:r>
+          <w:rPr>
+            <w:rStyle w:val="Hyperlink"/>
+            <w:rFonts w:ascii="Courier New" w:hAnsi="Courier New" w:cs="Courier New"/>
+            <w:sz w:val="21"/>
+            <w:szCs w:val="21"/>
+          </w:rPr>
+          <w:t>http://localhost:</w:t>
+        </w:r>
+        <w:r>
+          <w:rPr>
+            <w:rStyle w:val="Hyperlink"/>
+          </w:rPr>
+          <w:t xml:space="preserve"> </w:t>
+        </w:r>
+        <w:r>
+          <w:rPr>
+            <w:rStyle w:val="Hyperlink"/>
+            <w:rFonts w:ascii="Courier New" w:hAnsi="Courier New" w:cs="Courier New"/>
+            <w:sz w:val="21"/>
+            <w:szCs w:val="21"/>
+          </w:rPr>
+          <w:t>5146</w:t>
+        </w:r>
+      </w:hyperlink>
+      <w:r>
+        <w:rPr>
+          <w:rFonts w:ascii="Courier New" w:hAnsi="Courier New" w:cs="Courier New"/>
+          <w:color w:val="50A14F"/>
+          <w:sz w:val="21"/>
+          <w:szCs w:val="21"/>
+        </w:rPr>
+        <w:t>"</w:t>
+      </w:r>
+      <w:r>
+        <w:rPr>
+          <w:rFonts w:ascii="Courier New" w:hAnsi="Courier New" w:cs="Courier New" w:hint="eastAsia"/>
+          <w:color w:val="383A42"/>
+          <w:sz w:val="21"/>
+          <w:szCs w:val="21"/>
+        </w:rPr>
+        <w:t xml:space="preserve"> </w:t>
+      </w:r>
+      <w:r>
+        <w:rPr>
+          <w:rFonts w:ascii="Courier New" w:hAnsi="Courier New" w:cs="Courier New" w:hint="eastAsia"/>
+          <w:color w:val="383A42"/>
+          <w:sz w:val="21"/>
+          <w:szCs w:val="21"/>
+        </w:rPr>
+        <w:t>指定端口号启动</w:t>
+      </w:r>
     </w:p>
     <w:sectPr>
       <w:pgSz w:w="12240" w:h="15840"/>
@@ -1004,6 +1349,28 @@
   <w:style w:type="paragraph" w:default="1" w:styleId="Normal">
     <w:name w:val="Normal"/>
     <w:qFormat/>
+    <w:rsid w:val="00DC6B8C"/>
+  </w:style>
+  <w:style w:type="paragraph" w:styleId="Heading1">
+    <w:name w:val="heading 1"/>
+    <w:basedOn w:val="Normal"/>
+    <w:next w:val="Normal"/>
+    <w:link w:val="Heading1Char"/>
+    <w:uiPriority w:val="9"/>
+    <w:qFormat/>
+    <w:rsid w:val="00DC6B8C"/>
+    <w:pPr>
+      <w:keepNext/>
+      <w:keepLines/>
+      <w:spacing w:before="240" w:after="0"/>
+      <w:outlineLvl w:val="0"/>
+    </w:pPr>
+    <w:rPr>
+      <w:rFonts w:asciiTheme="majorHAnsi" w:eastAsiaTheme="majorEastAsia" w:hAnsiTheme="majorHAnsi" w:cstheme="majorBidi"/>
+      <w:color w:val="2F5496" w:themeColor="accent1" w:themeShade="BF"/>
+      <w:sz w:val="32"/>
+      <w:szCs w:val="32"/>
+    </w:rPr>
   </w:style>
   <w:style w:type="character" w:default="1" w:styleId="DefaultParagraphFont">
     <w:name w:val="Default Paragraph Font"/>
@@ -1104,6 +1471,47 @@
         <w:insideV w:val="single" w:sz="4" w:space="0" w:color="auto"/>
       </w:tblBorders>
     </w:tblPr>
+  </w:style>
+  <w:style w:type="character" w:customStyle="1" w:styleId="hljs-string">
+    <w:name w:val="hljs-string"/>
+    <w:basedOn w:val="DefaultParagraphFont"/>
+    <w:rsid w:val="00347E30"/>
+  </w:style>
+  <w:style w:type="character" w:styleId="Hyperlink">
+    <w:name w:val="Hyperlink"/>
+    <w:basedOn w:val="DefaultParagraphFont"/>
+    <w:uiPriority w:val="99"/>
+    <w:unhideWhenUsed/>
+    <w:rsid w:val="00347E30"/>
+    <w:rPr>
+      <w:color w:val="0563C1" w:themeColor="hyperlink"/>
+      <w:u w:val="single"/>
+    </w:rPr>
+  </w:style>
+  <w:style w:type="character" w:styleId="UnresolvedMention">
+    <w:name w:val="Unresolved Mention"/>
+    <w:basedOn w:val="DefaultParagraphFont"/>
+    <w:uiPriority w:val="99"/>
+    <w:semiHidden/>
+    <w:unhideWhenUsed/>
+    <w:rsid w:val="00347E30"/>
+    <w:rPr>
+      <w:color w:val="605E5C"/>
+      <w:shd w:val="clear" w:color="auto" w:fill="E1DFDD"/>
+    </w:rPr>
+  </w:style>
+  <w:style w:type="character" w:customStyle="1" w:styleId="Heading1Char">
+    <w:name w:val="Heading 1 Char"/>
+    <w:basedOn w:val="DefaultParagraphFont"/>
+    <w:link w:val="Heading1"/>
+    <w:uiPriority w:val="9"/>
+    <w:rsid w:val="00DC6B8C"/>
+    <w:rPr>
+      <w:rFonts w:asciiTheme="majorHAnsi" w:eastAsiaTheme="majorEastAsia" w:hAnsiTheme="majorHAnsi" w:cstheme="majorBidi"/>
+      <w:color w:val="2F5496" w:themeColor="accent1" w:themeShade="BF"/>
+      <w:sz w:val="32"/>
+      <w:szCs w:val="32"/>
+    </w:rPr>
   </w:style>
 </w:styles>
 </file>

</xml_diff>